<commit_message>
Se insertan casos de derrateo y estrategias de control
</commit_message>
<xml_diff>
--- a/Proyecto de implementacion del regulador de velocidad.docx
+++ b/Proyecto de implementacion del regulador de velocidad.docx
@@ -59,6 +59,38 @@
         </w:rPr>
         <w:t>Planos iniciales de construcción.</w:t>
       </w:r>
+    </w:p>
+    <w:p>
+      <w:pPr>
+        <w:pStyle w:val="Prrafodelista"/>
+        <w:numPr>
+          <w:ilvl w:val="0"/>
+          <w:numId w:val="1"/>
+        </w:numPr>
+        <w:jc w:val="both"/>
+        <w:rPr>
+          <w:lang w:val="es-MX"/>
+        </w:rPr>
+      </w:pPr>
+      <w:r>
+        <w:rPr>
+          <w:lang w:val="es-MX"/>
+        </w:rPr>
+        <w:t>Insertamos 02 planos de como construido</w:t>
+      </w:r>
+    </w:p>
+    <w:p>
+      <w:pPr>
+        <w:pStyle w:val="Prrafodelista"/>
+        <w:numPr>
+          <w:ilvl w:val="0"/>
+          <w:numId w:val="1"/>
+        </w:numPr>
+        <w:jc w:val="both"/>
+        <w:rPr>
+          <w:lang w:val="es-MX"/>
+        </w:rPr>
+      </w:pPr>
     </w:p>
     <w:sectPr>
       <w:pgSz w:w="11906" w:h="16838"/>

</xml_diff>

<commit_message>
Se elimina derrateo y se inserta el documento de flujo de potencia
</commit_message>
<xml_diff>
--- a/Proyecto de implementacion del regulador de velocidad.docx
+++ b/Proyecto de implementacion del regulador de velocidad.docx
@@ -91,6 +91,24 @@
           <w:lang w:val="es-MX"/>
         </w:rPr>
       </w:pPr>
+      <w:r>
+        <w:rPr>
+          <w:lang w:val="es-MX"/>
+        </w:rPr>
+        <w:t xml:space="preserve">En el Branch alterno se elimina </w:t>
+      </w:r>
+      <w:r>
+        <w:rPr>
+          <w:lang w:val="es-MX"/>
+        </w:rPr>
+        <w:t>CASO 5 DERRATEO DE TRANSFORMADORES –FACTOR K</w:t>
+      </w:r>
+      <w:r>
+        <w:rPr>
+          <w:lang w:val="es-MX"/>
+        </w:rPr>
+        <w:t>.pdf y se inserta el archivo flujo de potencia.pdf</w:t>
+      </w:r>
     </w:p>
     <w:sectPr>
       <w:pgSz w:w="11906" w:h="16838"/>

</xml_diff>